<commit_message>
document to train coco128 on Nvidia
</commit_message>
<xml_diff>
--- a/Z_doc.docx
+++ b/Z_doc.docx
@@ -5105,7 +5105,10 @@
         <w:t>torch</w:t>
       </w:r>
       <w:r>
-        <w:t>.cuda.is_availabel</w:t>
+        <w:t>.cuda.is_availab</w:t>
+      </w:r>
+      <w:r>
+        <w:t>le</w:t>
       </w:r>
       <w:proofErr w:type="spellEnd"/>
       <w:r>
@@ -5753,11 +5756,6 @@
       </w:r>
     </w:p>
     <w:p>
-      <w:pPr>
-        <w:rPr>
-          <w:rFonts w:hint="eastAsia"/>
-        </w:rPr>
-      </w:pPr>
       <w:r>
         <w:rPr>
           <w:noProof/>
@@ -5862,23 +5860,2128 @@
           </wp:inline>
         </w:drawing>
       </w:r>
+    </w:p>
+    <w:p/>
+    <w:p>
+      <w:r>
+        <w:rPr>
+          <w:rFonts w:hint="eastAsia"/>
+        </w:rPr>
+        <w:t>以上测试，对应的是</w:t>
+      </w:r>
+      <w:r>
+        <w:rPr>
+          <w:rFonts w:hint="eastAsia"/>
+        </w:rPr>
+        <w:t>[</w:t>
+      </w:r>
+      <w:r>
+        <w:t>B1A]</w:t>
+      </w:r>
+      <w:r>
+        <w:rPr>
+          <w:rFonts w:hint="eastAsia"/>
+        </w:rPr>
+        <w:t>的这一段：用到的detect.py文件</w:t>
+      </w:r>
+      <w:r>
+        <w:rPr>
+          <w:rFonts w:hint="eastAsia"/>
+        </w:rPr>
+        <w:t>的</w:t>
+      </w:r>
+      <w:proofErr w:type="spellStart"/>
+      <w:r>
+        <w:rPr>
+          <w:rFonts w:hint="eastAsia"/>
+        </w:rPr>
+        <w:t>cmd</w:t>
+      </w:r>
+      <w:proofErr w:type="spellEnd"/>
+      <w:r>
+        <w:t xml:space="preserve"> </w:t>
+      </w:r>
+      <w:r>
+        <w:rPr>
+          <w:rFonts w:hint="eastAsia"/>
+        </w:rPr>
+        <w:t>参数可以打开文件看，很容易理解。</w:t>
+      </w:r>
+    </w:p>
+    <w:p>
+      <w:r>
+        <w:rPr>
+          <w:noProof/>
+        </w:rPr>
+        <w:drawing>
+          <wp:inline distT="0" distB="0" distL="0" distR="0" wp14:anchorId="5D01326E" wp14:editId="74A37D59">
+            <wp:extent cx="5274310" cy="1899920"/>
+            <wp:effectExtent l="0" t="0" r="2540" b="5080"/>
+            <wp:docPr id="8" name="图片 8"/>
+            <wp:cNvGraphicFramePr>
+              <a:graphicFrameLocks xmlns:a="http://schemas.openxmlformats.org/drawingml/2006/main" noChangeAspect="1"/>
+            </wp:cNvGraphicFramePr>
+            <a:graphic xmlns:a="http://schemas.openxmlformats.org/drawingml/2006/main">
+              <a:graphicData uri="http://schemas.openxmlformats.org/drawingml/2006/picture">
+                <pic:pic xmlns:pic="http://schemas.openxmlformats.org/drawingml/2006/picture">
+                  <pic:nvPicPr>
+                    <pic:cNvPr id="1" name=""/>
+                    <pic:cNvPicPr/>
+                  </pic:nvPicPr>
+                  <pic:blipFill>
+                    <a:blip r:embed="rId23"/>
+                    <a:stretch>
+                      <a:fillRect/>
+                    </a:stretch>
+                  </pic:blipFill>
+                  <pic:spPr>
+                    <a:xfrm>
+                      <a:off x="0" y="0"/>
+                      <a:ext cx="5274310" cy="1899920"/>
+                    </a:xfrm>
+                    <a:prstGeom prst="rect">
+                      <a:avLst/>
+                    </a:prstGeom>
+                  </pic:spPr>
+                </pic:pic>
+              </a:graphicData>
+            </a:graphic>
+          </wp:inline>
+        </w:drawing>
+      </w:r>
+    </w:p>
+    <w:p>
+      <w:pPr>
+        <w:pStyle w:val="2"/>
+      </w:pPr>
+      <w:r>
+        <w:rPr>
+          <w:rFonts w:hint="eastAsia"/>
+        </w:rPr>
+        <w:lastRenderedPageBreak/>
+        <w:t xml:space="preserve">B1.4 </w:t>
+      </w:r>
+      <w:r>
+        <w:rPr>
+          <w:rFonts w:hint="eastAsia"/>
+        </w:rPr>
+        <w:t>用CPU跑Yolo5的coco128数据集</w:t>
+      </w:r>
+    </w:p>
+    <w:p>
+      <w:pPr>
+        <w:pStyle w:val="3"/>
+        <w:rPr>
+          <w:rFonts w:hint="eastAsia"/>
+        </w:rPr>
+      </w:pPr>
+      <w:r>
+        <w:rPr>
+          <w:rFonts w:hint="eastAsia"/>
+        </w:rPr>
+        <w:t>指令</w:t>
+      </w:r>
+      <w:r>
+        <w:rPr>
+          <w:rFonts w:hint="eastAsia"/>
+        </w:rPr>
+        <w:t>和指令解析</w:t>
+      </w:r>
+      <w:r>
+        <w:rPr>
+          <w:rFonts w:hint="eastAsia"/>
+        </w:rPr>
+        <w:t>：</w:t>
+      </w:r>
+    </w:p>
+    <w:p>
+      <w:r>
+        <w:rPr>
+          <w:rFonts w:hint="eastAsia"/>
+        </w:rPr>
+        <w:t>（管理员）</w:t>
+      </w:r>
+      <w:r>
+        <w:t xml:space="preserve">D:\users\xiaoyaopan\PxyAI\Yolo5\Yolo5&gt;python train.py --data </w:t>
+      </w:r>
+      <w:proofErr w:type="spellStart"/>
+      <w:proofErr w:type="gramStart"/>
+      <w:r>
+        <w:t>coco.yaml</w:t>
+      </w:r>
+      <w:proofErr w:type="spellEnd"/>
+      <w:proofErr w:type="gramEnd"/>
+      <w:r>
+        <w:t xml:space="preserve"> --epochs 1 --weights '' --</w:t>
+      </w:r>
+      <w:proofErr w:type="spellStart"/>
+      <w:r>
+        <w:t>cfg</w:t>
+      </w:r>
+      <w:proofErr w:type="spellEnd"/>
+      <w:r>
+        <w:t xml:space="preserve"> yolov5n.yaml  --batch-size 32</w:t>
+      </w:r>
+    </w:p>
+    <w:p/>
+    <w:p>
+      <w:pPr>
+        <w:rPr>
+          <w:rFonts w:hint="eastAsia"/>
+        </w:rPr>
+      </w:pPr>
+      <w:r>
+        <w:rPr>
+          <w:rFonts w:hint="eastAsia"/>
+        </w:rPr>
+        <w:t>指令解析：</w:t>
+      </w:r>
+    </w:p>
+    <w:p>
+      <w:pPr>
+        <w:rPr>
+          <w:rFonts w:hint="eastAsia"/>
+        </w:rPr>
+      </w:pPr>
+      <w:r>
+        <w:rPr>
+          <w:rFonts w:hint="eastAsia"/>
+        </w:rPr>
+        <w:t>基本等同于</w:t>
+      </w:r>
+      <w:r>
+        <w:rPr>
+          <w:rFonts w:hint="eastAsia"/>
+        </w:rPr>
+        <w:t>A1.2.6的作法，由于此时尚未安装</w:t>
+      </w:r>
+      <w:proofErr w:type="spellStart"/>
+      <w:r>
+        <w:rPr>
+          <w:rFonts w:hint="eastAsia"/>
+        </w:rPr>
+        <w:t>Pytorch</w:t>
+      </w:r>
+      <w:proofErr w:type="spellEnd"/>
+      <w:r>
+        <w:rPr>
+          <w:rFonts w:hint="eastAsia"/>
+        </w:rPr>
+        <w:t>的</w:t>
+      </w:r>
+      <w:proofErr w:type="spellStart"/>
+      <w:r>
+        <w:rPr>
+          <w:rFonts w:hint="eastAsia"/>
+        </w:rPr>
+        <w:t>Nvidia</w:t>
+      </w:r>
+      <w:proofErr w:type="spellEnd"/>
+      <w:r>
+        <w:rPr>
+          <w:rFonts w:hint="eastAsia"/>
+        </w:rPr>
+        <w:t>版本，</w:t>
+      </w:r>
+      <w:r>
+        <w:rPr>
+          <w:rFonts w:hint="eastAsia"/>
+        </w:rPr>
+        <w:t>所以</w:t>
+      </w:r>
+      <w:r>
+        <w:rPr>
+          <w:rFonts w:hint="eastAsia"/>
+        </w:rPr>
+        <w:t>不需要单独指定</w:t>
+      </w:r>
+      <w:r>
+        <w:rPr>
+          <w:rFonts w:ascii="宋体" w:eastAsia="宋体" w:hAnsi="宋体" w:cs="宋体"/>
+          <w:color w:val="1F2328"/>
+          <w:kern w:val="0"/>
+          <w:sz w:val="20"/>
+          <w:szCs w:val="20"/>
+        </w:rPr>
+        <w:t xml:space="preserve">--device </w:t>
+      </w:r>
+      <w:proofErr w:type="spellStart"/>
+      <w:r>
+        <w:rPr>
+          <w:rFonts w:ascii="宋体" w:eastAsia="宋体" w:hAnsi="宋体" w:cs="宋体"/>
+          <w:color w:val="1F2328"/>
+          <w:kern w:val="0"/>
+          <w:sz w:val="20"/>
+          <w:szCs w:val="20"/>
+        </w:rPr>
+        <w:t>cpu</w:t>
+      </w:r>
+      <w:proofErr w:type="spellEnd"/>
+    </w:p>
+    <w:p>
+      <w:pPr>
+        <w:pStyle w:val="3"/>
+      </w:pPr>
+      <w:r>
+        <w:rPr>
+          <w:rFonts w:hint="eastAsia"/>
+        </w:rPr>
+        <w:t>运行结果：</w:t>
+      </w:r>
+    </w:p>
+    <w:p>
+      <w:pPr>
+        <w:rPr>
+          <w:rFonts w:hint="eastAsia"/>
+        </w:rPr>
+      </w:pPr>
+      <w:r>
+        <w:rPr>
+          <w:rFonts w:hint="eastAsia"/>
+        </w:rPr>
+        <w:t>1.</w:t>
+      </w:r>
+      <w:r>
+        <w:t xml:space="preserve"> </w:t>
+      </w:r>
+      <w:r>
+        <w:rPr>
+          <w:rFonts w:hint="eastAsia"/>
+        </w:rPr>
+        <w:t>下载coco128的数据集以及解压缩（尤其解压缩）非常慢，请耐心等待，并没有死机。</w:t>
+      </w:r>
+    </w:p>
+    <w:p>
+      <w:r>
+        <w:rPr>
+          <w:rFonts w:hint="eastAsia"/>
+        </w:rPr>
+        <w:t>2.</w:t>
+      </w:r>
+      <w:r>
+        <w:t xml:space="preserve"> </w:t>
+      </w:r>
+      <w:r>
+        <w:rPr>
+          <w:rFonts w:hint="eastAsia"/>
+        </w:rPr>
+        <w:t>运行完毕后</w:t>
+      </w:r>
+      <w:proofErr w:type="spellStart"/>
+      <w:r>
+        <w:rPr>
+          <w:rFonts w:hint="eastAsia"/>
+        </w:rPr>
+        <w:t>cmd</w:t>
+      </w:r>
+      <w:proofErr w:type="spellEnd"/>
+      <w:r>
+        <w:rPr>
+          <w:rFonts w:hint="eastAsia"/>
+        </w:rPr>
+        <w:t>窗口如下：</w:t>
+      </w:r>
+    </w:p>
+    <w:p>
+      <w:pPr>
+        <w:rPr>
+          <w:rFonts w:hint="eastAsia"/>
+          <w:color w:val="FF0000"/>
+          <w:sz w:val="28"/>
+        </w:rPr>
+      </w:pPr>
+      <w:r>
+        <w:rPr>
+          <w:rFonts w:hint="eastAsia"/>
+          <w:color w:val="FF0000"/>
+          <w:sz w:val="28"/>
+          <w:highlight w:val="yellow"/>
+        </w:rPr>
+        <w:t>TODO</w:t>
+      </w:r>
+    </w:p>
+    <w:p>
+      <w:pPr>
+        <w:rPr>
+          <w:rFonts w:hint="eastAsia"/>
+        </w:rPr>
+      </w:pPr>
+      <w:r>
+        <w:rPr>
+          <w:rFonts w:hint="eastAsia"/>
+        </w:rPr>
+        <w:t>3.</w:t>
+      </w:r>
+      <w:r>
+        <w:t xml:space="preserve"> </w:t>
+      </w:r>
+      <w:r>
+        <w:rPr>
+          <w:rFonts w:hint="eastAsia"/>
+        </w:rPr>
+        <w:t>新产生了如下目录</w:t>
+      </w:r>
+      <w:r>
+        <w:t>D:\users\xiaoyaopan\PxyAI\Yolo5\Yolo5\runs\train\exp2</w:t>
+      </w:r>
+      <w:r>
+        <w:rPr>
+          <w:rFonts w:hint="eastAsia"/>
+        </w:rPr>
+        <w:t>，也就是本次训练的产出，以下逐个分析：</w:t>
+      </w:r>
+    </w:p>
+    <w:p>
+      <w:r>
+        <w:rPr>
+          <w:noProof/>
+        </w:rPr>
+        <w:drawing>
+          <wp:inline distT="0" distB="0" distL="0" distR="0" wp14:anchorId="74221255" wp14:editId="3F142CD9">
+            <wp:extent cx="3716972" cy="2872531"/>
+            <wp:effectExtent l="0" t="0" r="0" b="4445"/>
+            <wp:docPr id="9" name="图片 9"/>
+            <wp:cNvGraphicFramePr>
+              <a:graphicFrameLocks xmlns:a="http://schemas.openxmlformats.org/drawingml/2006/main" noChangeAspect="1"/>
+            </wp:cNvGraphicFramePr>
+            <a:graphic xmlns:a="http://schemas.openxmlformats.org/drawingml/2006/main">
+              <a:graphicData uri="http://schemas.openxmlformats.org/drawingml/2006/picture">
+                <pic:pic xmlns:pic="http://schemas.openxmlformats.org/drawingml/2006/picture">
+                  <pic:nvPicPr>
+                    <pic:cNvPr id="1" name=""/>
+                    <pic:cNvPicPr/>
+                  </pic:nvPicPr>
+                  <pic:blipFill>
+                    <a:blip r:embed="rId24"/>
+                    <a:stretch>
+                      <a:fillRect/>
+                    </a:stretch>
+                  </pic:blipFill>
+                  <pic:spPr>
+                    <a:xfrm>
+                      <a:off x="0" y="0"/>
+                      <a:ext cx="3723246" cy="2877380"/>
+                    </a:xfrm>
+                    <a:prstGeom prst="rect">
+                      <a:avLst/>
+                    </a:prstGeom>
+                  </pic:spPr>
+                </pic:pic>
+              </a:graphicData>
+            </a:graphic>
+          </wp:inline>
+        </w:drawing>
+      </w:r>
+    </w:p>
+    <w:p>
+      <w:pPr>
+        <w:rPr>
+          <w:rFonts w:hint="eastAsia"/>
+        </w:rPr>
+      </w:pPr>
+    </w:p>
+    <w:p>
+      <w:pPr>
+        <w:pStyle w:val="3"/>
+        <w:rPr>
+          <w:rFonts w:hint="eastAsia"/>
+        </w:rPr>
+      </w:pPr>
+      <w:r>
+        <w:rPr>
+          <w:rFonts w:hint="eastAsia"/>
+        </w:rPr>
+        <w:t>结果分析</w:t>
+      </w:r>
+      <w:r>
+        <w:rPr>
+          <w:rFonts w:hint="eastAsia"/>
+        </w:rPr>
+        <w:t>：</w:t>
+      </w:r>
+      <w:r>
+        <w:rPr>
+          <w:rFonts w:hint="eastAsia"/>
+        </w:rPr>
+        <w:t>weights</w:t>
+      </w:r>
+    </w:p>
+    <w:p>
+      <w:r>
+        <w:rPr>
+          <w:rFonts w:hint="eastAsia"/>
+        </w:rPr>
+        <w:t>weights</w:t>
+      </w:r>
+      <w:r>
+        <w:t>/best.pt</w:t>
+      </w:r>
+      <w:r>
+        <w:tab/>
+      </w:r>
+      <w:r>
+        <w:rPr>
+          <w:rFonts w:hint="eastAsia"/>
+        </w:rPr>
+        <w:t>大小</w:t>
+      </w:r>
+      <w:r>
+        <w:rPr>
+          <w:rFonts w:hint="eastAsia"/>
+        </w:rPr>
+        <w:t>：</w:t>
+      </w:r>
+      <w:r>
+        <w:t>4,021,032</w:t>
+      </w:r>
+      <w:r>
+        <w:rPr>
+          <w:rFonts w:hint="eastAsia"/>
+        </w:rPr>
+        <w:t>字节</w:t>
+      </w:r>
+    </w:p>
+    <w:p>
+      <w:r>
+        <w:t>weights/last.pt</w:t>
+      </w:r>
+      <w:r>
+        <w:tab/>
+      </w:r>
+      <w:r>
+        <w:rPr>
+          <w:rFonts w:hint="eastAsia"/>
+        </w:rPr>
+        <w:t>大小</w:t>
+      </w:r>
+      <w:r>
+        <w:rPr>
+          <w:rFonts w:hint="eastAsia"/>
+        </w:rPr>
+        <w:t>：</w:t>
+      </w:r>
+      <w:r>
+        <w:t>4,021,032</w:t>
+      </w:r>
+      <w:r>
+        <w:rPr>
+          <w:rFonts w:hint="eastAsia"/>
+        </w:rPr>
+        <w:t>字节</w:t>
+      </w:r>
+    </w:p>
+    <w:p>
+      <w:r>
+        <w:rPr>
+          <w:rFonts w:hint="eastAsia"/>
+        </w:rPr>
+        <w:t>显然是同一个，毕竟只训练了一个epoch</w:t>
+      </w:r>
+      <w:r>
+        <w:rPr>
+          <w:rFonts w:hint="eastAsia"/>
+        </w:rPr>
+        <w:t>。</w:t>
+      </w:r>
+    </w:p>
+    <w:p>
+      <w:pPr>
+        <w:rPr>
+          <w:rFonts w:hint="eastAsia"/>
+        </w:rPr>
+      </w:pPr>
+      <w:r>
+        <w:rPr>
+          <w:rFonts w:hint="eastAsia"/>
+        </w:rPr>
+        <w:lastRenderedPageBreak/>
+        <w:t>没有</w:t>
+      </w:r>
+      <w:r>
+        <w:rPr>
+          <w:rFonts w:hint="eastAsia"/>
+        </w:rPr>
+        <w:t>初始版本</w:t>
+      </w:r>
+      <w:r>
+        <w:rPr>
+          <w:rFonts w:hint="eastAsia"/>
+        </w:rPr>
+        <w:t>.</w:t>
+      </w:r>
+      <w:proofErr w:type="spellStart"/>
+      <w:r>
+        <w:rPr>
+          <w:rFonts w:hint="eastAsia"/>
+        </w:rPr>
+        <w:t>pt</w:t>
+      </w:r>
+      <w:proofErr w:type="spellEnd"/>
+      <w:r>
+        <w:rPr>
+          <w:rFonts w:hint="eastAsia"/>
+        </w:rPr>
+        <w:t>可以</w:t>
+      </w:r>
+      <w:r>
+        <w:rPr>
+          <w:rFonts w:hint="eastAsia"/>
+        </w:rPr>
+        <w:t>比较，因为是从头开始训练的。</w:t>
+      </w:r>
+    </w:p>
+    <w:p>
+      <w:pPr>
+        <w:pStyle w:val="3"/>
+      </w:pPr>
+      <w:r>
+        <w:rPr>
+          <w:rFonts w:hint="eastAsia"/>
+        </w:rPr>
+        <w:t>结果分析：</w:t>
+      </w:r>
+      <w:r>
+        <w:t>confusion_matrix.png</w:t>
+      </w:r>
+    </w:p>
+    <w:p>
+      <w:r>
+        <w:rPr>
+          <w:noProof/>
+        </w:rPr>
+        <w:drawing>
+          <wp:inline distT="0" distB="0" distL="0" distR="0" wp14:anchorId="4C7491C4" wp14:editId="5D680A84">
+            <wp:extent cx="5274310" cy="4705350"/>
+            <wp:effectExtent l="0" t="0" r="2540" b="0"/>
+            <wp:docPr id="10" name="图片 10"/>
+            <wp:cNvGraphicFramePr>
+              <a:graphicFrameLocks xmlns:a="http://schemas.openxmlformats.org/drawingml/2006/main" noChangeAspect="1"/>
+            </wp:cNvGraphicFramePr>
+            <a:graphic xmlns:a="http://schemas.openxmlformats.org/drawingml/2006/main">
+              <a:graphicData uri="http://schemas.openxmlformats.org/drawingml/2006/picture">
+                <pic:pic xmlns:pic="http://schemas.openxmlformats.org/drawingml/2006/picture">
+                  <pic:nvPicPr>
+                    <pic:cNvPr id="1" name=""/>
+                    <pic:cNvPicPr/>
+                  </pic:nvPicPr>
+                  <pic:blipFill>
+                    <a:blip r:embed="rId25"/>
+                    <a:stretch>
+                      <a:fillRect/>
+                    </a:stretch>
+                  </pic:blipFill>
+                  <pic:spPr>
+                    <a:xfrm>
+                      <a:off x="0" y="0"/>
+                      <a:ext cx="5274310" cy="4705350"/>
+                    </a:xfrm>
+                    <a:prstGeom prst="rect">
+                      <a:avLst/>
+                    </a:prstGeom>
+                  </pic:spPr>
+                </pic:pic>
+              </a:graphicData>
+            </a:graphic>
+          </wp:inline>
+        </w:drawing>
+      </w:r>
+    </w:p>
+    <w:p>
+      <w:r>
+        <w:rPr>
+          <w:rFonts w:hint="eastAsia"/>
+        </w:rPr>
+        <w:t>横坐标：</w:t>
+      </w:r>
+      <w:r>
+        <w:rPr>
+          <w:rFonts w:hint="eastAsia"/>
+        </w:rPr>
+        <w:t>True：</w:t>
+      </w:r>
+      <w:r>
+        <w:rPr>
+          <w:rFonts w:hint="eastAsia"/>
+        </w:rPr>
+        <w:t>指的是应该检测出，</w:t>
+      </w:r>
+      <w:r>
+        <w:rPr>
+          <w:rFonts w:hint="eastAsia"/>
+        </w:rPr>
+        <w:t>图像在这里</w:t>
+      </w:r>
+      <w:r>
+        <w:rPr>
+          <w:rFonts w:hint="eastAsia"/>
+        </w:rPr>
+        <w:t>有一个属于当前横坐标的框。</w:t>
+      </w:r>
+    </w:p>
+    <w:p>
+      <w:r>
+        <w:rPr>
+          <w:rFonts w:hint="eastAsia"/>
+        </w:rPr>
+        <w:t>纵坐标：</w:t>
+      </w:r>
+      <w:r>
+        <w:rPr>
+          <w:rFonts w:hint="eastAsia"/>
+        </w:rPr>
+        <w:t>Predicted：</w:t>
+      </w:r>
+      <w:r>
+        <w:rPr>
+          <w:rFonts w:hint="eastAsia"/>
+        </w:rPr>
+        <w:t>指的是</w:t>
+      </w:r>
+      <w:r>
+        <w:rPr>
+          <w:rFonts w:hint="eastAsia"/>
+        </w:rPr>
+        <w:t>实际</w:t>
+      </w:r>
+      <w:r>
+        <w:rPr>
+          <w:rFonts w:hint="eastAsia"/>
+        </w:rPr>
+        <w:t>检测出，</w:t>
+      </w:r>
+      <w:r>
+        <w:rPr>
+          <w:rFonts w:hint="eastAsia"/>
+        </w:rPr>
+        <w:t>图像在这里有一个属于</w:t>
+      </w:r>
+      <w:r>
+        <w:rPr>
+          <w:rFonts w:hint="eastAsia"/>
+        </w:rPr>
+        <w:t>当前</w:t>
+      </w:r>
+      <w:r>
+        <w:rPr>
+          <w:rFonts w:hint="eastAsia"/>
+        </w:rPr>
+        <w:t>纵</w:t>
+      </w:r>
+      <w:r>
+        <w:rPr>
+          <w:rFonts w:hint="eastAsia"/>
+        </w:rPr>
+        <w:t>坐标的框。</w:t>
+      </w:r>
+    </w:p>
+    <w:p/>
+    <w:p>
+      <w:r>
+        <w:rPr>
+          <w:rFonts w:hint="eastAsia"/>
+        </w:rPr>
+        <w:t>为什么纵坐标</w:t>
+      </w:r>
+      <w:r>
+        <w:t>Predicted</w:t>
+      </w:r>
+      <w:r>
+        <w:rPr>
+          <w:rFonts w:hint="eastAsia"/>
+        </w:rPr>
+        <w:t>为background的那一行颜色很深（比较接近1）：</w:t>
+      </w:r>
+      <w:r>
+        <w:rPr>
+          <w:rFonts w:hint="eastAsia"/>
+        </w:rPr>
+        <w:t>因为有大量的该检测出框，没有被检测出来，从而被归于了</w:t>
+      </w:r>
+      <w:proofErr w:type="spellStart"/>
+      <w:r>
+        <w:rPr>
+          <w:rFonts w:hint="eastAsia"/>
+        </w:rPr>
+        <w:t>backround</w:t>
+      </w:r>
+      <w:proofErr w:type="spellEnd"/>
+      <w:r>
+        <w:rPr>
+          <w:rFonts w:hint="eastAsia"/>
+        </w:rPr>
+        <w:t>。</w:t>
+      </w:r>
+      <w:r>
+        <w:rPr>
+          <w:rFonts w:hint="eastAsia"/>
+        </w:rPr>
+        <w:t>（原因是coco128数据集人的数量很多，在只有一次epoch的情况下还能有点拟合效果，其他的类别都欠拟合/</w:t>
+      </w:r>
+      <w:proofErr w:type="gramStart"/>
+      <w:r>
+        <w:rPr>
+          <w:rFonts w:hint="eastAsia"/>
+        </w:rPr>
+        <w:t>欠训练</w:t>
+      </w:r>
+      <w:proofErr w:type="gramEnd"/>
+      <w:r>
+        <w:rPr>
+          <w:rFonts w:hint="eastAsia"/>
+        </w:rPr>
+        <w:t>了</w:t>
+      </w:r>
+      <w:r>
+        <w:rPr>
+          <w:rFonts w:hint="eastAsia"/>
+        </w:rPr>
+        <w:t>，详见“结果分析：</w:t>
+      </w:r>
+      <w:r>
+        <w:rPr>
+          <w:rFonts w:hint="eastAsia"/>
+        </w:rPr>
+        <w:t>labels</w:t>
+      </w:r>
+      <w:r>
+        <w:t>.jpg</w:t>
+      </w:r>
+      <w:r>
+        <w:rPr>
+          <w:rFonts w:hint="eastAsia"/>
+        </w:rPr>
+        <w:t>”</w:t>
+      </w:r>
+      <w:r>
+        <w:rPr>
+          <w:rFonts w:hint="eastAsia"/>
+        </w:rPr>
+        <w:t>）。</w:t>
+      </w:r>
+    </w:p>
+    <w:p/>
+    <w:p>
+      <w:r>
+        <w:rPr>
+          <w:rFonts w:hint="eastAsia"/>
+        </w:rPr>
+        <w:t>为什么纵坐标为</w:t>
+      </w:r>
+      <w:r>
+        <w:t>Predicted</w:t>
+      </w:r>
+      <w:r>
+        <w:rPr>
+          <w:rFonts w:hint="eastAsia"/>
+        </w:rPr>
+        <w:t>为person，横坐标True为background的那一格颜色很深（很接近1）：</w:t>
+      </w:r>
+      <w:r>
+        <w:rPr>
+          <w:rFonts w:hint="eastAsia"/>
+        </w:rPr>
+        <w:t>因为有大量</w:t>
+      </w:r>
+      <w:r>
+        <w:rPr>
+          <w:rFonts w:hint="eastAsia"/>
+        </w:rPr>
+        <w:t>的背景被检测成了人脸（或者说人类的</w:t>
+      </w:r>
+      <w:proofErr w:type="gramStart"/>
+      <w:r>
+        <w:rPr>
+          <w:rFonts w:hint="eastAsia"/>
+        </w:rPr>
+        <w:t>框预测</w:t>
+      </w:r>
+      <w:proofErr w:type="gramEnd"/>
+      <w:r>
+        <w:rPr>
+          <w:rFonts w:hint="eastAsia"/>
+        </w:rPr>
+        <w:t>得大致对，但不准，所以和标准答案</w:t>
+      </w:r>
+      <w:proofErr w:type="spellStart"/>
+      <w:r>
+        <w:rPr>
+          <w:rFonts w:hint="eastAsia"/>
+        </w:rPr>
+        <w:t>IoU</w:t>
+      </w:r>
+      <w:proofErr w:type="spellEnd"/>
+      <w:r>
+        <w:rPr>
+          <w:rFonts w:hint="eastAsia"/>
+        </w:rPr>
+        <w:t>之后，认为</w:t>
+      </w:r>
+      <w:proofErr w:type="gramStart"/>
+      <w:r>
+        <w:rPr>
+          <w:rFonts w:hint="eastAsia"/>
+        </w:rPr>
+        <w:t>框出来</w:t>
+      </w:r>
+      <w:proofErr w:type="gramEnd"/>
+      <w:r>
+        <w:rPr>
+          <w:rFonts w:hint="eastAsia"/>
+        </w:rPr>
+        <w:t>的不能算人，还是得算background）</w:t>
+      </w:r>
+    </w:p>
+    <w:p/>
+    <w:p>
+      <w:r>
+        <w:rPr>
+          <w:rFonts w:hint="eastAsia"/>
+        </w:rPr>
+        <w:t>看一个理想中训练的不错的</w:t>
+      </w:r>
+      <w:proofErr w:type="spellStart"/>
+      <w:r>
+        <w:t>confusion_matrix</w:t>
+      </w:r>
+      <w:proofErr w:type="spellEnd"/>
+      <w:r>
+        <w:rPr>
+          <w:rFonts w:hint="eastAsia"/>
+        </w:rPr>
+        <w:t>的样子：</w:t>
+      </w:r>
+    </w:p>
+    <w:p>
+      <w:pPr>
+        <w:rPr>
+          <w:rFonts w:hint="eastAsia"/>
+        </w:rPr>
+      </w:pPr>
+      <w:r>
+        <w:rPr>
+          <w:noProof/>
+        </w:rPr>
+        <w:lastRenderedPageBreak/>
+        <w:drawing>
+          <wp:inline distT="0" distB="0" distL="0" distR="0" wp14:anchorId="0C8EA18C" wp14:editId="49B2BDD4">
+            <wp:extent cx="4590685" cy="3997643"/>
+            <wp:effectExtent l="0" t="0" r="635" b="3175"/>
+            <wp:docPr id="11" name="图片 11"/>
+            <wp:cNvGraphicFramePr>
+              <a:graphicFrameLocks xmlns:a="http://schemas.openxmlformats.org/drawingml/2006/main" noChangeAspect="1"/>
+            </wp:cNvGraphicFramePr>
+            <a:graphic xmlns:a="http://schemas.openxmlformats.org/drawingml/2006/main">
+              <a:graphicData uri="http://schemas.openxmlformats.org/drawingml/2006/picture">
+                <pic:pic xmlns:pic="http://schemas.openxmlformats.org/drawingml/2006/picture">
+                  <pic:nvPicPr>
+                    <pic:cNvPr id="1" name=""/>
+                    <pic:cNvPicPr/>
+                  </pic:nvPicPr>
+                  <pic:blipFill>
+                    <a:blip r:embed="rId26"/>
+                    <a:stretch>
+                      <a:fillRect/>
+                    </a:stretch>
+                  </pic:blipFill>
+                  <pic:spPr>
+                    <a:xfrm>
+                      <a:off x="0" y="0"/>
+                      <a:ext cx="4594417" cy="4000893"/>
+                    </a:xfrm>
+                    <a:prstGeom prst="rect">
+                      <a:avLst/>
+                    </a:prstGeom>
+                  </pic:spPr>
+                </pic:pic>
+              </a:graphicData>
+            </a:graphic>
+          </wp:inline>
+        </w:drawing>
+      </w:r>
+    </w:p>
+    <w:p/>
+    <w:p>
+      <w:pPr>
+        <w:pStyle w:val="3"/>
+      </w:pPr>
+      <w:r>
+        <w:rPr>
+          <w:rFonts w:hint="eastAsia"/>
+        </w:rPr>
+        <w:t>结果分析：</w:t>
+      </w:r>
+      <w:r>
+        <w:t>F1_curve.png</w:t>
+      </w:r>
+    </w:p>
+    <w:p>
+      <w:pPr>
+        <w:rPr>
+          <w:rFonts w:hint="eastAsia"/>
+        </w:rPr>
+      </w:pPr>
+      <w:r>
+        <w:rPr>
+          <w:rFonts w:hint="eastAsia"/>
+        </w:rPr>
+        <w:t>以下的暂略，先把GPU和“继续训练”</w:t>
+      </w:r>
+    </w:p>
+    <w:p>
+      <w:pPr>
+        <w:pStyle w:val="3"/>
+      </w:pPr>
+      <w:r>
+        <w:rPr>
+          <w:rFonts w:hint="eastAsia"/>
+        </w:rPr>
+        <w:t>结果分析：</w:t>
+      </w:r>
+      <w:proofErr w:type="spellStart"/>
+      <w:r>
+        <w:t>hyp.yaml</w:t>
+      </w:r>
+      <w:proofErr w:type="spellEnd"/>
+      <w:r>
+        <w:rPr>
+          <w:rFonts w:hint="eastAsia"/>
+        </w:rPr>
+        <w:t>（炼丹超参数，暂略）</w:t>
+      </w:r>
+    </w:p>
+    <w:p>
+      <w:pPr>
+        <w:rPr>
+          <w:rFonts w:hint="eastAsia"/>
+        </w:rPr>
+      </w:pPr>
+    </w:p>
+    <w:p>
+      <w:pPr>
+        <w:pStyle w:val="2"/>
+      </w:pPr>
+      <w:r>
+        <w:rPr>
+          <w:rFonts w:hint="eastAsia"/>
+        </w:rPr>
+        <w:t>B1.5</w:t>
+      </w:r>
+      <w:r>
+        <w:t xml:space="preserve"> </w:t>
+      </w:r>
+      <w:r>
+        <w:rPr>
+          <w:rFonts w:hint="eastAsia"/>
+        </w:rPr>
+        <w:t>用GPU跑Yolo5的coco128</w:t>
+      </w:r>
+    </w:p>
+    <w:p>
+      <w:pPr>
+        <w:pStyle w:val="3"/>
+      </w:pPr>
+      <w:proofErr w:type="spellStart"/>
+      <w:r>
+        <w:rPr>
+          <w:rFonts w:hint="eastAsia"/>
+        </w:rPr>
+        <w:t>Nvidia</w:t>
+      </w:r>
+      <w:proofErr w:type="spellEnd"/>
+      <w:r>
+        <w:rPr>
+          <w:rFonts w:hint="eastAsia"/>
+        </w:rPr>
+        <w:t>版本</w:t>
+      </w:r>
+      <w:proofErr w:type="spellStart"/>
+      <w:r>
+        <w:rPr>
+          <w:rFonts w:hint="eastAsia"/>
+        </w:rPr>
+        <w:t>Pytorch</w:t>
+      </w:r>
+      <w:proofErr w:type="spellEnd"/>
+      <w:r>
+        <w:rPr>
+          <w:rFonts w:hint="eastAsia"/>
+        </w:rPr>
+        <w:t>的安装</w:t>
+      </w:r>
+    </w:p>
+    <w:p>
+      <w:r>
+        <w:rPr>
+          <w:rFonts w:hint="eastAsia"/>
+        </w:rPr>
+        <w:t>当前显卡参数：</w:t>
+      </w:r>
+    </w:p>
+    <w:p>
+      <w:r>
+        <w:rPr>
+          <w:noProof/>
+        </w:rPr>
+        <w:lastRenderedPageBreak/>
+        <w:drawing>
+          <wp:inline distT="0" distB="0" distL="0" distR="0" wp14:anchorId="0C896C97" wp14:editId="4257416D">
+            <wp:extent cx="3149238" cy="2032635"/>
+            <wp:effectExtent l="0" t="0" r="0" b="5715"/>
+            <wp:docPr id="12" name="图片 12"/>
+            <wp:cNvGraphicFramePr>
+              <a:graphicFrameLocks xmlns:a="http://schemas.openxmlformats.org/drawingml/2006/main" noChangeAspect="1"/>
+            </wp:cNvGraphicFramePr>
+            <a:graphic xmlns:a="http://schemas.openxmlformats.org/drawingml/2006/main">
+              <a:graphicData uri="http://schemas.openxmlformats.org/drawingml/2006/picture">
+                <pic:pic xmlns:pic="http://schemas.openxmlformats.org/drawingml/2006/picture">
+                  <pic:nvPicPr>
+                    <pic:cNvPr id="1" name=""/>
+                    <pic:cNvPicPr/>
+                  </pic:nvPicPr>
+                  <pic:blipFill rotWithShape="1">
+                    <a:blip r:embed="rId27"/>
+                    <a:srcRect t="1399" b="-1399"/>
+                    <a:stretch/>
+                  </pic:blipFill>
+                  <pic:spPr>
+                    <a:xfrm>
+                      <a:off x="0" y="0"/>
+                      <a:ext cx="3158850" cy="2038839"/>
+                    </a:xfrm>
+                    <a:prstGeom prst="rect">
+                      <a:avLst/>
+                    </a:prstGeom>
+                  </pic:spPr>
+                </pic:pic>
+              </a:graphicData>
+            </a:graphic>
+          </wp:inline>
+        </w:drawing>
+      </w:r>
+    </w:p>
+    <w:p>
+      <w:r>
+        <w:rPr>
+          <w:rFonts w:hint="eastAsia"/>
+        </w:rPr>
+        <w:t>当前驱动版本：</w:t>
+      </w:r>
+      <w:proofErr w:type="spellStart"/>
+      <w:r>
+        <w:rPr>
+          <w:rFonts w:hint="eastAsia"/>
+        </w:rPr>
+        <w:t>cmd</w:t>
+      </w:r>
+      <w:proofErr w:type="spellEnd"/>
+      <w:r>
+        <w:rPr>
+          <w:rFonts w:hint="eastAsia"/>
+        </w:rPr>
+        <w:t>窗口输入</w:t>
+      </w:r>
+      <w:proofErr w:type="spellStart"/>
+      <w:r>
+        <w:rPr>
+          <w:rFonts w:hint="eastAsia"/>
+        </w:rPr>
+        <w:t>nvidia-msi</w:t>
+      </w:r>
+      <w:proofErr w:type="spellEnd"/>
+    </w:p>
+    <w:p>
+      <w:r>
+        <w:rPr>
+          <w:noProof/>
+        </w:rPr>
+        <w:drawing>
+          <wp:inline distT="0" distB="0" distL="0" distR="0" wp14:anchorId="71A17D69" wp14:editId="363DF38C">
+            <wp:extent cx="4221797" cy="2376222"/>
+            <wp:effectExtent l="0" t="0" r="7620" b="5080"/>
+            <wp:docPr id="13" name="图片 13"/>
+            <wp:cNvGraphicFramePr>
+              <a:graphicFrameLocks xmlns:a="http://schemas.openxmlformats.org/drawingml/2006/main" noChangeAspect="1"/>
+            </wp:cNvGraphicFramePr>
+            <a:graphic xmlns:a="http://schemas.openxmlformats.org/drawingml/2006/main">
+              <a:graphicData uri="http://schemas.openxmlformats.org/drawingml/2006/picture">
+                <pic:pic xmlns:pic="http://schemas.openxmlformats.org/drawingml/2006/picture">
+                  <pic:nvPicPr>
+                    <pic:cNvPr id="1" name=""/>
+                    <pic:cNvPicPr/>
+                  </pic:nvPicPr>
+                  <pic:blipFill>
+                    <a:blip r:embed="rId28"/>
+                    <a:stretch>
+                      <a:fillRect/>
+                    </a:stretch>
+                  </pic:blipFill>
+                  <pic:spPr>
+                    <a:xfrm>
+                      <a:off x="0" y="0"/>
+                      <a:ext cx="4228806" cy="2380167"/>
+                    </a:xfrm>
+                    <a:prstGeom prst="rect">
+                      <a:avLst/>
+                    </a:prstGeom>
+                  </pic:spPr>
+                </pic:pic>
+              </a:graphicData>
+            </a:graphic>
+          </wp:inline>
+        </w:drawing>
+      </w:r>
+    </w:p>
+    <w:p>
+      <w:pPr>
+        <w:rPr>
+          <w:rFonts w:hint="eastAsia"/>
+        </w:rPr>
+      </w:pPr>
+      <w:r>
+        <w:rPr>
+          <w:rFonts w:hint="eastAsia"/>
+        </w:rPr>
+        <w:t>指令：</w:t>
+      </w:r>
+    </w:p>
+    <w:p>
+      <w:pPr>
+        <w:widowControl/>
+        <w:shd w:val="clear" w:color="auto" w:fill="F3F4F7"/>
+        <w:tabs>
+          <w:tab w:val="left" w:pos="916"/>
+          <w:tab w:val="left" w:pos="1832"/>
+          <w:tab w:val="left" w:pos="2748"/>
+          <w:tab w:val="left" w:pos="3664"/>
+          <w:tab w:val="left" w:pos="4580"/>
+          <w:tab w:val="left" w:pos="5496"/>
+          <w:tab w:val="left" w:pos="6412"/>
+          <w:tab w:val="left" w:pos="7328"/>
+          <w:tab w:val="left" w:pos="8244"/>
+          <w:tab w:val="left" w:pos="9160"/>
+          <w:tab w:val="left" w:pos="10076"/>
+          <w:tab w:val="left" w:pos="10992"/>
+          <w:tab w:val="left" w:pos="11908"/>
+          <w:tab w:val="left" w:pos="12824"/>
+          <w:tab w:val="left" w:pos="13740"/>
+          <w:tab w:val="left" w:pos="14656"/>
+        </w:tabs>
+        <w:jc w:val="left"/>
+        <w:rPr>
+          <w:rFonts w:ascii="Consolas" w:eastAsia="宋体" w:hAnsi="Consolas" w:cs="宋体"/>
+          <w:color w:val="212529"/>
+          <w:kern w:val="0"/>
+          <w:szCs w:val="21"/>
+        </w:rPr>
+      </w:pPr>
+      <w:r>
+        <w:rPr>
+          <w:rFonts w:ascii="Consolas" w:eastAsia="宋体" w:hAnsi="Consolas" w:cs="宋体"/>
+          <w:color w:val="212529"/>
+          <w:kern w:val="0"/>
+          <w:sz w:val="24"/>
+          <w:szCs w:val="24"/>
+        </w:rPr>
+        <w:t xml:space="preserve">pip install torch==2.4.1 </w:t>
+      </w:r>
+      <w:proofErr w:type="spellStart"/>
+      <w:r>
+        <w:rPr>
+          <w:rFonts w:ascii="Consolas" w:eastAsia="宋体" w:hAnsi="Consolas" w:cs="宋体"/>
+          <w:color w:val="212529"/>
+          <w:kern w:val="0"/>
+          <w:sz w:val="24"/>
+          <w:szCs w:val="24"/>
+        </w:rPr>
+        <w:t>torchvision</w:t>
+      </w:r>
+      <w:proofErr w:type="spellEnd"/>
+      <w:r>
+        <w:rPr>
+          <w:rFonts w:ascii="Consolas" w:eastAsia="宋体" w:hAnsi="Consolas" w:cs="宋体"/>
+          <w:color w:val="212529"/>
+          <w:kern w:val="0"/>
+          <w:sz w:val="24"/>
+          <w:szCs w:val="24"/>
+        </w:rPr>
+        <w:t xml:space="preserve">==0.19.1 </w:t>
+      </w:r>
+      <w:proofErr w:type="spellStart"/>
+      <w:r>
+        <w:rPr>
+          <w:rFonts w:ascii="Consolas" w:eastAsia="宋体" w:hAnsi="Consolas" w:cs="宋体"/>
+          <w:color w:val="212529"/>
+          <w:kern w:val="0"/>
+          <w:sz w:val="24"/>
+          <w:szCs w:val="24"/>
+        </w:rPr>
+        <w:t>torchaudio</w:t>
+      </w:r>
+      <w:proofErr w:type="spellEnd"/>
+      <w:r>
+        <w:rPr>
+          <w:rFonts w:ascii="Consolas" w:eastAsia="宋体" w:hAnsi="Consolas" w:cs="宋体"/>
+          <w:color w:val="212529"/>
+          <w:kern w:val="0"/>
+          <w:sz w:val="24"/>
+          <w:szCs w:val="24"/>
+        </w:rPr>
+        <w:t>==2.4.1 --index-</w:t>
+      </w:r>
+      <w:proofErr w:type="spellStart"/>
+      <w:r>
+        <w:rPr>
+          <w:rFonts w:ascii="Consolas" w:eastAsia="宋体" w:hAnsi="Consolas" w:cs="宋体"/>
+          <w:color w:val="212529"/>
+          <w:kern w:val="0"/>
+          <w:sz w:val="24"/>
+          <w:szCs w:val="24"/>
+        </w:rPr>
+        <w:t>url</w:t>
+      </w:r>
+      <w:proofErr w:type="spellEnd"/>
+      <w:r>
+        <w:rPr>
+          <w:rFonts w:ascii="Consolas" w:eastAsia="宋体" w:hAnsi="Consolas" w:cs="宋体"/>
+          <w:color w:val="212529"/>
+          <w:kern w:val="0"/>
+          <w:sz w:val="24"/>
+          <w:szCs w:val="24"/>
+        </w:rPr>
+        <w:t xml:space="preserve"> https://download.pytorch.org/whl/cu124</w:t>
+      </w:r>
+    </w:p>
+    <w:p/>
+    <w:p>
+      <w:r>
+        <w:rPr>
+          <w:rFonts w:hint="eastAsia"/>
+        </w:rPr>
+        <w:t>指令哪里来：</w:t>
+      </w:r>
+      <w:hyperlink r:id="rId29" w:history="1">
+        <w:r>
+          <w:rPr>
+            <w:rStyle w:val="a4"/>
+          </w:rPr>
+          <w:t>https://pytorch.org/get-started/previous-versions/</w:t>
+        </w:r>
+      </w:hyperlink>
+    </w:p>
+    <w:p>
+      <w:pPr>
+        <w:rPr>
+          <w:rFonts w:hint="eastAsia"/>
+        </w:rPr>
+      </w:pPr>
+      <w:r>
+        <w:rPr>
+          <w:rFonts w:hint="eastAsia"/>
+        </w:rPr>
+        <w:t>为什么要用</w:t>
+      </w:r>
+      <w:r>
+        <w:t>previous</w:t>
+      </w:r>
+      <w:r>
+        <w:rPr>
+          <w:rFonts w:hint="eastAsia"/>
+        </w:rPr>
+        <w:t>-version，因为</w:t>
+      </w:r>
+      <w:r>
+        <w:rPr>
+          <w:rFonts w:hint="eastAsia"/>
+        </w:rPr>
+        <w:t>本章中安装的python3.8不支持最新版的</w:t>
+      </w:r>
+      <w:proofErr w:type="spellStart"/>
+      <w:r>
+        <w:rPr>
+          <w:rFonts w:hint="eastAsia"/>
+        </w:rPr>
+        <w:t>pytorch</w:t>
+      </w:r>
+      <w:proofErr w:type="spellEnd"/>
+    </w:p>
+    <w:p/>
+    <w:p>
+      <w:pPr>
+        <w:rPr>
+          <w:rFonts w:hint="eastAsia"/>
+        </w:rPr>
+      </w:pPr>
+      <w:r>
+        <w:rPr>
+          <w:rFonts w:hint="eastAsia"/>
+        </w:rPr>
+        <w:t>指令的效果：</w:t>
+      </w:r>
+    </w:p>
+    <w:p>
+      <w:r>
+        <w:rPr>
+          <w:rFonts w:hint="eastAsia"/>
+        </w:rPr>
+        <w:t>使用这个指令，会自动让pip卸载掉</w:t>
+      </w:r>
+      <w:proofErr w:type="spellStart"/>
+      <w:r>
+        <w:rPr>
+          <w:rFonts w:hint="eastAsia"/>
+        </w:rPr>
+        <w:t>cpu</w:t>
+      </w:r>
+      <w:proofErr w:type="spellEnd"/>
+      <w:r>
+        <w:rPr>
+          <w:rFonts w:hint="eastAsia"/>
+        </w:rPr>
+        <w:t>版本的</w:t>
+      </w:r>
+      <w:proofErr w:type="spellStart"/>
+      <w:r>
+        <w:rPr>
+          <w:rFonts w:hint="eastAsia"/>
+        </w:rPr>
+        <w:t>pytorch</w:t>
+      </w:r>
+      <w:proofErr w:type="spellEnd"/>
+      <w:r>
+        <w:rPr>
+          <w:rFonts w:hint="eastAsia"/>
+        </w:rPr>
+        <w:t>，然后安装</w:t>
+      </w:r>
+      <w:proofErr w:type="spellStart"/>
+      <w:r>
+        <w:rPr>
+          <w:rFonts w:hint="eastAsia"/>
+        </w:rPr>
+        <w:t>Nvidia</w:t>
+      </w:r>
+      <w:proofErr w:type="spellEnd"/>
+      <w:r>
+        <w:rPr>
+          <w:rFonts w:hint="eastAsia"/>
+        </w:rPr>
+        <w:t>版本的</w:t>
+      </w:r>
+      <w:proofErr w:type="spellStart"/>
+      <w:r>
+        <w:rPr>
+          <w:rFonts w:hint="eastAsia"/>
+        </w:rPr>
+        <w:t>pytorch</w:t>
+      </w:r>
+      <w:proofErr w:type="spellEnd"/>
+      <w:r>
+        <w:rPr>
+          <w:rFonts w:hint="eastAsia"/>
+        </w:rPr>
+        <w:t>。</w:t>
+      </w:r>
+    </w:p>
+    <w:p>
+      <w:pPr>
+        <w:rPr>
+          <w:rFonts w:hint="eastAsia"/>
+        </w:rPr>
+      </w:pPr>
+    </w:p>
+    <w:p>
+      <w:pPr>
+        <w:pStyle w:val="3"/>
+        <w:rPr>
+          <w:rFonts w:hint="eastAsia"/>
+        </w:rPr>
+      </w:pPr>
+      <w:r>
+        <w:rPr>
+          <w:rFonts w:hint="eastAsia"/>
+        </w:rPr>
+        <w:t>训练</w:t>
+      </w:r>
+      <w:r>
+        <w:rPr>
+          <w:rFonts w:hint="eastAsia"/>
+        </w:rPr>
+        <w:t>指令：</w:t>
+      </w:r>
+    </w:p>
+    <w:p>
+      <w:r>
+        <w:rPr>
+          <w:rFonts w:hint="eastAsia"/>
+        </w:rPr>
+        <w:t>（管理员）</w:t>
+      </w:r>
+      <w:r>
+        <w:t xml:space="preserve">D:\users\xiaoyaopan\PxyAI\Yolo5\Yolo5&gt;python train.py --data </w:t>
+      </w:r>
+      <w:proofErr w:type="spellStart"/>
+      <w:proofErr w:type="gramStart"/>
+      <w:r>
+        <w:t>coco.yaml</w:t>
+      </w:r>
+      <w:proofErr w:type="spellEnd"/>
+      <w:proofErr w:type="gramEnd"/>
+      <w:r>
+        <w:t xml:space="preserve"> --epochs 1 --weights '' --</w:t>
+      </w:r>
+      <w:proofErr w:type="spellStart"/>
+      <w:r>
+        <w:t>cfg</w:t>
+      </w:r>
+      <w:proofErr w:type="spellEnd"/>
+      <w:r>
+        <w:t xml:space="preserve"> yolov5n.yaml  --batch-size 32</w:t>
+      </w:r>
+    </w:p>
+    <w:p/>
+    <w:p>
+      <w:pPr>
+        <w:pStyle w:val="3"/>
+      </w:pPr>
+      <w:r>
+        <w:rPr>
+          <w:rFonts w:hint="eastAsia"/>
+        </w:rPr>
+        <w:lastRenderedPageBreak/>
+        <w:t>时间节省</w:t>
+      </w:r>
+      <w:r>
+        <w:rPr>
+          <w:rFonts w:hint="eastAsia"/>
+        </w:rPr>
+        <w:t>效果：</w:t>
+      </w:r>
+    </w:p>
+    <w:p>
+      <w:r>
+        <w:rPr>
+          <w:noProof/>
+        </w:rPr>
+        <w:drawing>
+          <wp:inline distT="0" distB="0" distL="0" distR="0" wp14:anchorId="6C24FAC6" wp14:editId="7CA5CF7F">
+            <wp:extent cx="5274310" cy="432435"/>
+            <wp:effectExtent l="0" t="0" r="2540" b="5715"/>
+            <wp:docPr id="14" name="图片 14"/>
+            <wp:cNvGraphicFramePr>
+              <a:graphicFrameLocks xmlns:a="http://schemas.openxmlformats.org/drawingml/2006/main" noChangeAspect="1"/>
+            </wp:cNvGraphicFramePr>
+            <a:graphic xmlns:a="http://schemas.openxmlformats.org/drawingml/2006/main">
+              <a:graphicData uri="http://schemas.openxmlformats.org/drawingml/2006/picture">
+                <pic:pic xmlns:pic="http://schemas.openxmlformats.org/drawingml/2006/picture">
+                  <pic:nvPicPr>
+                    <pic:cNvPr id="1" name=""/>
+                    <pic:cNvPicPr/>
+                  </pic:nvPicPr>
+                  <pic:blipFill>
+                    <a:blip r:embed="rId30"/>
+                    <a:stretch>
+                      <a:fillRect/>
+                    </a:stretch>
+                  </pic:blipFill>
+                  <pic:spPr>
+                    <a:xfrm>
+                      <a:off x="0" y="0"/>
+                      <a:ext cx="5274310" cy="432435"/>
+                    </a:xfrm>
+                    <a:prstGeom prst="rect">
+                      <a:avLst/>
+                    </a:prstGeom>
+                  </pic:spPr>
+                </pic:pic>
+              </a:graphicData>
+            </a:graphic>
+          </wp:inline>
+        </w:drawing>
+      </w:r>
+    </w:p>
+    <w:p>
+      <w:pPr>
+        <w:rPr>
+          <w:rFonts w:hint="eastAsia"/>
+        </w:rPr>
+      </w:pPr>
+      <w:r>
+        <w:rPr>
+          <w:rFonts w:hint="eastAsia"/>
+        </w:rPr>
+        <w:t>速度确实快多了，只用了7分23秒；相比之下，CPU版本的需要使用</w:t>
+      </w:r>
+      <w:r>
+        <w:rPr>
+          <w:rFonts w:hint="eastAsia"/>
+        </w:rPr>
+        <w:t>2~3个小时。</w:t>
+      </w:r>
+    </w:p>
+    <w:p/>
+    <w:p>
+      <w:pPr>
+        <w:pStyle w:val="3"/>
+      </w:pPr>
+      <w:r>
+        <w:rPr>
+          <w:rFonts w:hint="eastAsia"/>
+        </w:rPr>
+        <w:t>问题</w:t>
+      </w:r>
+      <w:r>
+        <w:rPr>
+          <w:rFonts w:hint="eastAsia"/>
+        </w:rPr>
+        <w:t>&amp;解决</w:t>
+      </w:r>
+      <w:r>
+        <w:rPr>
+          <w:rFonts w:hint="eastAsia"/>
+        </w:rPr>
+        <w:t>：</w:t>
+      </w:r>
+    </w:p>
+    <w:p>
+      <w:pPr>
+        <w:rPr>
+          <w:rFonts w:hint="eastAsia"/>
+        </w:rPr>
+      </w:pPr>
+      <w:r>
+        <w:rPr>
+          <w:rFonts w:hint="eastAsia"/>
+        </w:rPr>
+        <w:t>问题：</w:t>
+      </w:r>
+    </w:p>
+    <w:p>
+      <w:r>
+        <w:rPr>
+          <w:noProof/>
+        </w:rPr>
+        <w:drawing>
+          <wp:inline distT="0" distB="0" distL="0" distR="0" wp14:anchorId="361857B6" wp14:editId="71E5F3B1">
+            <wp:extent cx="5274310" cy="1835785"/>
+            <wp:effectExtent l="0" t="0" r="2540" b="0"/>
+            <wp:docPr id="15" name="图片 15"/>
+            <wp:cNvGraphicFramePr>
+              <a:graphicFrameLocks xmlns:a="http://schemas.openxmlformats.org/drawingml/2006/main" noChangeAspect="1"/>
+            </wp:cNvGraphicFramePr>
+            <a:graphic xmlns:a="http://schemas.openxmlformats.org/drawingml/2006/main">
+              <a:graphicData uri="http://schemas.openxmlformats.org/drawingml/2006/picture">
+                <pic:pic xmlns:pic="http://schemas.openxmlformats.org/drawingml/2006/picture">
+                  <pic:nvPicPr>
+                    <pic:cNvPr id="1" name=""/>
+                    <pic:cNvPicPr/>
+                  </pic:nvPicPr>
+                  <pic:blipFill>
+                    <a:blip r:embed="rId31"/>
+                    <a:stretch>
+                      <a:fillRect/>
+                    </a:stretch>
+                  </pic:blipFill>
+                  <pic:spPr>
+                    <a:xfrm>
+                      <a:off x="0" y="0"/>
+                      <a:ext cx="5274310" cy="1835785"/>
+                    </a:xfrm>
+                    <a:prstGeom prst="rect">
+                      <a:avLst/>
+                    </a:prstGeom>
+                  </pic:spPr>
+                </pic:pic>
+              </a:graphicData>
+            </a:graphic>
+          </wp:inline>
+        </w:drawing>
+      </w:r>
+    </w:p>
+    <w:p>
+      <w:proofErr w:type="spellStart"/>
+      <w:r>
+        <w:t>T</w:t>
+      </w:r>
+      <w:r>
+        <w:rPr>
+          <w:rFonts w:hint="eastAsia"/>
+        </w:rPr>
+        <w:t>orch</w:t>
+      </w:r>
+      <w:r>
+        <w:t>vision.ops.nms</w:t>
+      </w:r>
+      <w:proofErr w:type="spellEnd"/>
+      <w:r>
+        <w:rPr>
+          <w:rFonts w:hint="eastAsia"/>
+        </w:rPr>
+        <w:t>调用有问题，导致</w:t>
+      </w:r>
+      <w:proofErr w:type="spellStart"/>
+      <w:r>
+        <w:rPr>
+          <w:rFonts w:hint="eastAsia"/>
+        </w:rPr>
+        <w:t>val</w:t>
+      </w:r>
+      <w:proofErr w:type="spellEnd"/>
+      <w:r>
+        <w:rPr>
+          <w:rFonts w:hint="eastAsia"/>
+        </w:rPr>
+        <w:t>集没能跑，看不到</w:t>
+      </w:r>
+      <w:r>
+        <w:rPr>
+          <w:rFonts w:hint="eastAsia"/>
+        </w:rPr>
+        <w:t>验证集的验证</w:t>
+      </w:r>
+      <w:r>
+        <w:rPr>
+          <w:rFonts w:hint="eastAsia"/>
+        </w:rPr>
+        <w:t>结果</w:t>
+      </w:r>
+    </w:p>
+    <w:p/>
+    <w:p>
+      <w:pPr>
+        <w:rPr>
+          <w:noProof/>
+        </w:rPr>
+      </w:pPr>
+      <w:r>
+        <w:rPr>
+          <w:noProof/>
+        </w:rPr>
+        <w:lastRenderedPageBreak/>
+        <w:drawing>
+          <wp:inline distT="0" distB="0" distL="0" distR="0" wp14:anchorId="09281535" wp14:editId="34159411">
+            <wp:extent cx="2506891" cy="1809750"/>
+            <wp:effectExtent l="0" t="0" r="8255" b="0"/>
+            <wp:docPr id="16" name="图片 16"/>
+            <wp:cNvGraphicFramePr>
+              <a:graphicFrameLocks xmlns:a="http://schemas.openxmlformats.org/drawingml/2006/main" noChangeAspect="1"/>
+            </wp:cNvGraphicFramePr>
+            <a:graphic xmlns:a="http://schemas.openxmlformats.org/drawingml/2006/main">
+              <a:graphicData uri="http://schemas.openxmlformats.org/drawingml/2006/picture">
+                <pic:pic xmlns:pic="http://schemas.openxmlformats.org/drawingml/2006/picture">
+                  <pic:nvPicPr>
+                    <pic:cNvPr id="1" name=""/>
+                    <pic:cNvPicPr/>
+                  </pic:nvPicPr>
+                  <pic:blipFill>
+                    <a:blip r:embed="rId32"/>
+                    <a:stretch>
+                      <a:fillRect/>
+                    </a:stretch>
+                  </pic:blipFill>
+                  <pic:spPr>
+                    <a:xfrm>
+                      <a:off x="0" y="0"/>
+                      <a:ext cx="2511154" cy="1812827"/>
+                    </a:xfrm>
+                    <a:prstGeom prst="rect">
+                      <a:avLst/>
+                    </a:prstGeom>
+                  </pic:spPr>
+                </pic:pic>
+              </a:graphicData>
+            </a:graphic>
+          </wp:inline>
+        </w:drawing>
+      </w:r>
+      <w:r>
+        <w:rPr>
+          <w:noProof/>
+        </w:rPr>
+        <w:t xml:space="preserve"> </w:t>
+      </w:r>
+      <w:r>
+        <w:rPr>
+          <w:noProof/>
+        </w:rPr>
+        <w:drawing>
+          <wp:inline distT="0" distB="0" distL="0" distR="0" wp14:anchorId="013530ED" wp14:editId="2D0BCCAB">
+            <wp:extent cx="2097610" cy="3981450"/>
+            <wp:effectExtent l="0" t="0" r="0" b="0"/>
+            <wp:docPr id="17" name="图片 17"/>
+            <wp:cNvGraphicFramePr>
+              <a:graphicFrameLocks xmlns:a="http://schemas.openxmlformats.org/drawingml/2006/main" noChangeAspect="1"/>
+            </wp:cNvGraphicFramePr>
+            <a:graphic xmlns:a="http://schemas.openxmlformats.org/drawingml/2006/main">
+              <a:graphicData uri="http://schemas.openxmlformats.org/drawingml/2006/picture">
+                <pic:pic xmlns:pic="http://schemas.openxmlformats.org/drawingml/2006/picture">
+                  <pic:nvPicPr>
+                    <pic:cNvPr id="1" name=""/>
+                    <pic:cNvPicPr/>
+                  </pic:nvPicPr>
+                  <pic:blipFill>
+                    <a:blip r:embed="rId33"/>
+                    <a:stretch>
+                      <a:fillRect/>
+                    </a:stretch>
+                  </pic:blipFill>
+                  <pic:spPr>
+                    <a:xfrm>
+                      <a:off x="0" y="0"/>
+                      <a:ext cx="2110871" cy="4006621"/>
+                    </a:xfrm>
+                    <a:prstGeom prst="rect">
+                      <a:avLst/>
+                    </a:prstGeom>
+                  </pic:spPr>
+                </pic:pic>
+              </a:graphicData>
+            </a:graphic>
+          </wp:inline>
+        </w:drawing>
+      </w:r>
+    </w:p>
+    <w:p>
+      <w:pPr>
+        <w:rPr>
+          <w:rFonts w:hint="eastAsia"/>
+          <w:noProof/>
+        </w:rPr>
+      </w:pPr>
+      <w:r>
+        <w:rPr>
+          <w:rFonts w:hint="eastAsia"/>
+          <w:noProof/>
+        </w:rPr>
+        <w:t>本次正常训练完，但val没能跑到的，exp文件夹下的内容（左图）</w:t>
+      </w:r>
+    </w:p>
+    <w:p>
+      <w:pPr>
+        <w:rPr>
+          <w:noProof/>
+        </w:rPr>
+      </w:pPr>
+      <w:r>
+        <w:rPr>
+          <w:rFonts w:hint="eastAsia"/>
+          <w:noProof/>
+        </w:rPr>
+        <w:t>正常测试完成后的exp文件夹下内容（右图）</w:t>
+      </w:r>
+    </w:p>
+    <w:p>
+      <w:pPr>
+        <w:rPr>
+          <w:noProof/>
+        </w:rPr>
+      </w:pPr>
+    </w:p>
+    <w:p>
+      <w:r>
+        <w:rPr>
+          <w:rFonts w:hint="eastAsia"/>
+        </w:rPr>
+        <w:t>原因：</w:t>
+      </w:r>
+    </w:p>
+    <w:p>
+      <w:pPr>
+        <w:rPr>
+          <w:rFonts w:hint="eastAsia"/>
+        </w:rPr>
+      </w:pPr>
+      <w:r>
+        <w:rPr>
+          <w:rFonts w:hint="eastAsia"/>
+        </w:rPr>
+        <w:t>torch从CPU版本换成</w:t>
+      </w:r>
+      <w:proofErr w:type="spellStart"/>
+      <w:r>
+        <w:rPr>
+          <w:rFonts w:hint="eastAsia"/>
+        </w:rPr>
+        <w:t>Nvidia</w:t>
+      </w:r>
+      <w:proofErr w:type="spellEnd"/>
+      <w:r>
+        <w:rPr>
+          <w:rFonts w:hint="eastAsia"/>
+        </w:rPr>
+        <w:t>版本后，</w:t>
+      </w:r>
+      <w:proofErr w:type="spellStart"/>
+      <w:r>
+        <w:rPr>
+          <w:rFonts w:hint="eastAsia"/>
+        </w:rPr>
+        <w:t>torchvision</w:t>
+      </w:r>
+      <w:proofErr w:type="spellEnd"/>
+      <w:r>
+        <w:rPr>
+          <w:rFonts w:hint="eastAsia"/>
+        </w:rPr>
+        <w:t>没有跟着换（本应是跟着torch自动换的）</w:t>
+      </w:r>
+    </w:p>
+    <w:p/>
+    <w:p>
+      <w:r>
+        <w:rPr>
+          <w:rFonts w:hint="eastAsia"/>
+        </w:rPr>
+        <w:t>解决：</w:t>
+      </w:r>
+    </w:p>
+    <w:p>
+      <w:r>
+        <w:rPr>
+          <w:rFonts w:hint="eastAsia"/>
+        </w:rPr>
+        <w:t>先卸载掉</w:t>
+      </w:r>
+      <w:proofErr w:type="spellStart"/>
+      <w:r>
+        <w:rPr>
+          <w:rFonts w:hint="eastAsia"/>
+        </w:rPr>
+        <w:t>cpu</w:t>
+      </w:r>
+      <w:proofErr w:type="spellEnd"/>
+      <w:r>
+        <w:rPr>
+          <w:rFonts w:hint="eastAsia"/>
+        </w:rPr>
+        <w:t>版本的</w:t>
+      </w:r>
+      <w:proofErr w:type="spellStart"/>
+      <w:r>
+        <w:rPr>
+          <w:rFonts w:hint="eastAsia"/>
+        </w:rPr>
+        <w:t>torchvision</w:t>
+      </w:r>
+      <w:proofErr w:type="spellEnd"/>
+      <w:r>
+        <w:rPr>
+          <w:rFonts w:hint="eastAsia"/>
+        </w:rPr>
+        <w:t>，在安装</w:t>
+      </w:r>
+      <w:r>
+        <w:rPr>
+          <w:rFonts w:hint="eastAsia"/>
+        </w:rPr>
+        <w:t>用上面的pip</w:t>
+      </w:r>
+      <w:r>
+        <w:t xml:space="preserve"> install torch</w:t>
+      </w:r>
+      <w:r>
+        <w:rPr>
+          <w:rFonts w:hint="eastAsia"/>
+        </w:rPr>
+        <w:t>指令，把合适版本的</w:t>
+      </w:r>
+      <w:proofErr w:type="spellStart"/>
+      <w:r>
+        <w:rPr>
+          <w:rFonts w:hint="eastAsia"/>
+        </w:rPr>
+        <w:t>torchvision</w:t>
+      </w:r>
+      <w:proofErr w:type="spellEnd"/>
+      <w:r>
+        <w:rPr>
+          <w:rFonts w:hint="eastAsia"/>
+        </w:rPr>
+        <w:t>装回来</w:t>
+      </w:r>
+    </w:p>
+    <w:p/>
+    <w:p>
+      <w:pPr>
+        <w:rPr>
+          <w:rFonts w:hint="eastAsia"/>
+        </w:rPr>
+      </w:pPr>
+      <w:r>
+        <w:t xml:space="preserve">pip uninstall </w:t>
+      </w:r>
+      <w:proofErr w:type="spellStart"/>
+      <w:r>
+        <w:t>torchvision</w:t>
+      </w:r>
+      <w:proofErr w:type="spellEnd"/>
+    </w:p>
+    <w:p>
+      <w:r>
+        <w:t xml:space="preserve">pip install torch==2.4.1 </w:t>
+      </w:r>
+      <w:proofErr w:type="spellStart"/>
+      <w:r>
+        <w:t>torchvision</w:t>
+      </w:r>
+      <w:proofErr w:type="spellEnd"/>
+      <w:r>
+        <w:t xml:space="preserve">==0.19.1 </w:t>
+      </w:r>
+      <w:proofErr w:type="spellStart"/>
+      <w:r>
+        <w:t>torchaudio</w:t>
+      </w:r>
+      <w:proofErr w:type="spellEnd"/>
+      <w:r>
+        <w:t>==2.4.1 --index-</w:t>
+      </w:r>
+      <w:proofErr w:type="spellStart"/>
+      <w:r>
+        <w:t>url</w:t>
+      </w:r>
+      <w:proofErr w:type="spellEnd"/>
+      <w:r>
+        <w:t xml:space="preserve"> </w:t>
+      </w:r>
+      <w:hyperlink r:id="rId34" w:history="1">
+        <w:r>
+          <w:t>https://download.pytorch.org/whl/cu124</w:t>
+        </w:r>
+      </w:hyperlink>
+    </w:p>
+    <w:p>
+      <w:pPr>
+        <w:pStyle w:val="3"/>
+      </w:pPr>
+      <w:r>
+        <w:rPr>
+          <w:rFonts w:hint="eastAsia"/>
+        </w:rPr>
+        <w:lastRenderedPageBreak/>
+        <w:t>训练</w:t>
+      </w:r>
+      <w:r>
+        <w:rPr>
+          <w:rFonts w:hint="eastAsia"/>
+        </w:rPr>
+        <w:t>结果</w:t>
+      </w:r>
+      <w:r>
+        <w:rPr>
+          <w:rFonts w:hint="eastAsia"/>
+        </w:rPr>
+        <w:t>分析</w:t>
+      </w:r>
+      <w:r>
+        <w:rPr>
+          <w:rFonts w:hint="eastAsia"/>
+        </w:rPr>
+        <w:t>：</w:t>
+      </w:r>
+    </w:p>
+    <w:p>
+      <w:r>
+        <w:rPr>
+          <w:noProof/>
+        </w:rPr>
+        <w:drawing>
+          <wp:inline distT="0" distB="0" distL="0" distR="0" wp14:anchorId="39EC36EE" wp14:editId="6B7ABE12">
+            <wp:extent cx="4231322" cy="3670949"/>
+            <wp:effectExtent l="0" t="0" r="0" b="5715"/>
+            <wp:docPr id="18" name="图片 18"/>
+            <wp:cNvGraphicFramePr>
+              <a:graphicFrameLocks xmlns:a="http://schemas.openxmlformats.org/drawingml/2006/main" noChangeAspect="1"/>
+            </wp:cNvGraphicFramePr>
+            <a:graphic xmlns:a="http://schemas.openxmlformats.org/drawingml/2006/main">
+              <a:graphicData uri="http://schemas.openxmlformats.org/drawingml/2006/picture">
+                <pic:pic xmlns:pic="http://schemas.openxmlformats.org/drawingml/2006/picture">
+                  <pic:nvPicPr>
+                    <pic:cNvPr id="1" name=""/>
+                    <pic:cNvPicPr/>
+                  </pic:nvPicPr>
+                  <pic:blipFill>
+                    <a:blip r:embed="rId35"/>
+                    <a:stretch>
+                      <a:fillRect/>
+                    </a:stretch>
+                  </pic:blipFill>
+                  <pic:spPr>
+                    <a:xfrm>
+                      <a:off x="0" y="0"/>
+                      <a:ext cx="4237750" cy="3676526"/>
+                    </a:xfrm>
+                    <a:prstGeom prst="rect">
+                      <a:avLst/>
+                    </a:prstGeom>
+                  </pic:spPr>
+                </pic:pic>
+              </a:graphicData>
+            </a:graphic>
+          </wp:inline>
+        </w:drawing>
+      </w:r>
+    </w:p>
+    <w:p>
+      <w:r>
+        <w:rPr>
+          <w:rFonts w:hint="eastAsia"/>
+        </w:rPr>
+        <w:t>训练成功</w:t>
+      </w:r>
+    </w:p>
+    <w:p/>
+    <w:p>
+      <w:pPr>
+        <w:pStyle w:val="2"/>
+      </w:pPr>
+      <w:r>
+        <w:rPr>
+          <w:rFonts w:hint="eastAsia"/>
+        </w:rPr>
+        <w:t>B1.6</w:t>
+      </w:r>
+      <w:r>
+        <w:t xml:space="preserve"> </w:t>
+      </w:r>
+      <w:r>
+        <w:rPr>
+          <w:rFonts w:hint="eastAsia"/>
+        </w:rPr>
+        <w:t>用GPU</w:t>
+      </w:r>
+      <w:r>
+        <w:rPr>
+          <w:rFonts w:hint="eastAsia"/>
+        </w:rPr>
+        <w:t>分开跑5</w:t>
+      </w:r>
+      <w:r>
+        <w:rPr>
+          <w:rFonts w:hint="eastAsia"/>
+        </w:rPr>
+        <w:t>次</w:t>
+      </w:r>
+      <w:r>
+        <w:rPr>
+          <w:rFonts w:hint="eastAsia"/>
+        </w:rPr>
+        <w:t>Yolo5的coco128</w:t>
+      </w:r>
+      <w:r>
+        <w:rPr>
+          <w:rFonts w:hint="eastAsia"/>
+        </w:rPr>
+        <w:t>，前后继承</w:t>
+      </w:r>
       <w:bookmarkStart w:id="0" w:name="_GoBack"/>
       <w:bookmarkEnd w:id="0"/>
     </w:p>
-    <w:p/>
-    <w:p>
-      <w:pPr>
-        <w:pStyle w:val="2"/>
-        <w:rPr>
-          <w:rFonts w:hint="eastAsia"/>
-        </w:rPr>
-      </w:pPr>
-      <w:r>
-        <w:rPr>
-          <w:rFonts w:hint="eastAsia"/>
-        </w:rPr>
-        <w:t xml:space="preserve">B1.4 </w:t>
-      </w:r>
+    <w:p>
+      <w:pPr>
+        <w:rPr>
+          <w:rFonts w:hint="eastAsia"/>
+        </w:rPr>
+      </w:pPr>
     </w:p>
     <w:sectPr>
       <w:pgSz w:w="11906" w:h="16838"/>
@@ -6900,6 +9003,19 @@
       <w:szCs w:val="18"/>
     </w:rPr>
   </w:style>
+  <w:style w:type="character" w:styleId="HTML1">
+    <w:name w:val="HTML Code"/>
+    <w:basedOn w:val="a0"/>
+    <w:uiPriority w:val="99"/>
+    <w:semiHidden/>
+    <w:unhideWhenUsed/>
+    <w:rsid w:val="0043636A"/>
+    <w:rPr>
+      <w:rFonts w:ascii="宋体" w:eastAsia="宋体" w:hAnsi="宋体" w:cs="宋体"/>
+      <w:sz w:val="24"/>
+      <w:szCs w:val="24"/>
+    </w:rPr>
+  </w:style>
 </w:styles>
 </file>
 

</xml_diff>